<commit_message>
Fix pictures in report in lab02
</commit_message>
<xml_diff>
--- a/labs/lab2/report/report.docx
+++ b/labs/lab2/report/report.docx
@@ -1085,7 +1085,7 @@
       </w:r>
     </w:p>
     <w:bookmarkEnd w:id="24"/>
-    <w:bookmarkStart w:id="78" w:name="выполнение-лабораторной-работы"/>
+    <w:bookmarkStart w:id="82" w:name="выполнение-лабораторной-работы"/>
     <w:p>
       <w:pPr>
         <w:pStyle w:val="Heading1"/>
@@ -1103,7 +1103,7 @@
         <w:t xml:space="preserve">Выполнение лабораторной работы</w:t>
       </w:r>
     </w:p>
-    <w:bookmarkStart w:id="53" w:name="иполнение-команд-в-консоли"/>
+    <w:bookmarkStart w:id="57" w:name="иполнение-команд-в-консоли"/>
     <w:p>
       <w:pPr>
         <w:pStyle w:val="Heading2"/>
@@ -1986,7 +1986,7 @@
         <w:t xml:space="preserve">chmod 400 dir1</w:t>
       </w:r>
       <w:r>
-        <w:t xml:space="preserve">] (дает права только на просмотр содержимого каталога) (рис. 7).</w:t>
+        <w:t xml:space="preserve">] (дает права только на просмотр содержимого каталога) (рис. 7 и 8).</w:t>
       </w:r>
     </w:p>
     <w:p>
@@ -1997,7 +1997,7 @@
       <w:r>
         <w:drawing>
           <wp:inline>
-            <wp:extent cx="4632960" cy="3177540"/>
+            <wp:extent cx="4663440" cy="1958339"/>
             <wp:effectExtent b="0" l="0" r="0" t="0"/>
             <wp:docPr descr="Рис. 7: Изменение прав для каталога dir1" title="" id="50" name="Picture"/>
             <a:graphic>
@@ -2011,6 +2011,63 @@
                   </pic:nvPicPr>
                   <pic:blipFill>
                     <a:blip r:embed="rId49"/>
+                    <a:stretch>
+                      <a:fillRect/>
+                    </a:stretch>
+                  </pic:blipFill>
+                  <pic:spPr bwMode="auto">
+                    <a:xfrm>
+                      <a:off x="0" y="0"/>
+                      <a:ext cx="4663440" cy="1958339"/>
+                    </a:xfrm>
+                    <a:prstGeom prst="rect">
+                      <a:avLst/>
+                    </a:prstGeom>
+                    <a:noFill/>
+                    <a:ln w="9525">
+                      <a:noFill/>
+                      <a:headEnd/>
+                      <a:tailEnd/>
+                    </a:ln>
+                  </pic:spPr>
+                </pic:pic>
+              </a:graphicData>
+            </a:graphic>
+          </wp:inline>
+        </w:drawing>
+      </w:r>
+      <w:bookmarkEnd w:id="52"/>
+    </w:p>
+    <w:p>
+      <w:pPr>
+        <w:pStyle w:val="ImageCaption"/>
+      </w:pPr>
+      <w:r>
+        <w:t xml:space="preserve">Рис. 7: Изменение прав для каталога dir1</w:t>
+      </w:r>
+    </w:p>
+    <w:p>
+      <w:pPr>
+        <w:pStyle w:val="CaptionedFigure"/>
+      </w:pPr>
+      <w:bookmarkStart w:id="56" w:name="fig:8"/>
+      <w:r>
+        <w:drawing>
+          <wp:inline>
+            <wp:extent cx="4632960" cy="3177540"/>
+            <wp:effectExtent b="0" l="0" r="0" t="0"/>
+            <wp:docPr descr="Рис. 8: Изменение прав для каталога dir1" title="" id="54" name="Picture"/>
+            <a:graphic>
+              <a:graphicData uri="http://schemas.openxmlformats.org/drawingml/2006/picture">
+                <pic:pic>
+                  <pic:nvPicPr>
+                    <pic:cNvPr descr="image/img_8.jpg" id="55" name="Picture"/>
+                    <pic:cNvPicPr>
+                      <a:picLocks noChangeArrowheads="1" noChangeAspect="1"/>
+                    </pic:cNvPicPr>
+                  </pic:nvPicPr>
+                  <pic:blipFill>
+                    <a:blip r:embed="rId53"/>
                     <a:stretch>
                       <a:fillRect/>
                     </a:stretch>
@@ -2036,18 +2093,18 @@
           </wp:inline>
         </w:drawing>
       </w:r>
-      <w:bookmarkEnd w:id="52"/>
+      <w:bookmarkEnd w:id="56"/>
     </w:p>
     <w:p>
       <w:pPr>
         <w:pStyle w:val="ImageCaption"/>
       </w:pPr>
       <w:r>
-        <w:t xml:space="preserve">Рис. 7: Изменение прав для каталога dir1</w:t>
+        <w:t xml:space="preserve">Рис. 8: Изменение прав для каталога dir1</w:t>
       </w:r>
     </w:p>
-    <w:bookmarkEnd w:id="53"/>
-    <w:bookmarkStart w:id="74" w:name="создание-и-использование-скрипта"/>
+    <w:bookmarkEnd w:id="57"/>
+    <w:bookmarkStart w:id="78" w:name="создание-и-использование-скрипта"/>
     <w:p>
       <w:pPr>
         <w:pStyle w:val="Heading2"/>
@@ -2208,31 +2265,31 @@
         <w:t xml:space="preserve">8=64, то учитывая то, что нужно еще заполнить 8 колонок, то понадобится исполнить не менее 8</w:t>
       </w:r>
       <w:r>
-        <w:t xml:space="preserve">8*8=512 команд, что достаточно много. Поэтому я написал bash скрипт, который упрощает проверку (рис. 8).</w:t>
+        <w:t xml:space="preserve">8*8=512 команд, что достаточно много. Поэтому я написал bash скрипт, который упрощает проверку (рис. 9 - 12).</w:t>
       </w:r>
     </w:p>
     <w:p>
       <w:pPr>
         <w:pStyle w:val="CaptionedFigure"/>
       </w:pPr>
-      <w:bookmarkStart w:id="57" w:name="fig:8"/>
+      <w:bookmarkStart w:id="61" w:name="fig:9"/>
       <w:r>
         <w:drawing>
           <wp:inline>
             <wp:extent cx="4625340" cy="3147060"/>
             <wp:effectExtent b="0" l="0" r="0" t="0"/>
-            <wp:docPr descr="Рис. 8: Создание bash-скрипта для автоматизации проверки" title="" id="55" name="Picture"/>
+            <wp:docPr descr="Рис. 9: Создание bash-скрипта для автоматизации проверки" title="" id="59" name="Picture"/>
             <a:graphic>
               <a:graphicData uri="http://schemas.openxmlformats.org/drawingml/2006/picture">
                 <pic:pic>
                   <pic:nvPicPr>
-                    <pic:cNvPr descr="image/img_8.jpg" id="56" name="Picture"/>
+                    <pic:cNvPr descr="image/img_9.jpg" id="60" name="Picture"/>
                     <pic:cNvPicPr>
                       <a:picLocks noChangeArrowheads="1" noChangeAspect="1"/>
                     </pic:cNvPicPr>
                   </pic:nvPicPr>
                   <pic:blipFill>
-                    <a:blip r:embed="rId54"/>
+                    <a:blip r:embed="rId58"/>
                     <a:stretch>
                       <a:fillRect/>
                     </a:stretch>
@@ -2258,38 +2315,38 @@
           </wp:inline>
         </w:drawing>
       </w:r>
-      <w:bookmarkEnd w:id="57"/>
+      <w:bookmarkEnd w:id="61"/>
     </w:p>
     <w:p>
       <w:pPr>
         <w:pStyle w:val="ImageCaption"/>
       </w:pPr>
       <w:r>
-        <w:t xml:space="preserve">Рис. 8: Создание bash-скрипта для автоматизации проверки</w:t>
+        <w:t xml:space="preserve">Рис. 9: Создание bash-скрипта для автоматизации проверки</w:t>
       </w:r>
     </w:p>
     <w:p>
       <w:pPr>
         <w:pStyle w:val="CaptionedFigure"/>
       </w:pPr>
-      <w:bookmarkStart w:id="61" w:name="fig:9"/>
+      <w:bookmarkStart w:id="65" w:name="fig:10"/>
       <w:r>
         <w:drawing>
           <wp:inline>
             <wp:extent cx="5334000" cy="4436080"/>
             <wp:effectExtent b="0" l="0" r="0" t="0"/>
-            <wp:docPr descr="Рис. 9: Создание bash-скрипта для автоматизации проверки" title="" id="59" name="Picture"/>
+            <wp:docPr descr="Рис. 10: Создание bash-скрипта для автоматизации проверки" title="" id="63" name="Picture"/>
             <a:graphic>
               <a:graphicData uri="http://schemas.openxmlformats.org/drawingml/2006/picture">
                 <pic:pic>
                   <pic:nvPicPr>
-                    <pic:cNvPr descr="image/img_9.jpg" id="60" name="Picture"/>
+                    <pic:cNvPr descr="image/img_10.jpg" id="64" name="Picture"/>
                     <pic:cNvPicPr>
                       <a:picLocks noChangeArrowheads="1" noChangeAspect="1"/>
                     </pic:cNvPicPr>
                   </pic:nvPicPr>
                   <pic:blipFill>
-                    <a:blip r:embed="rId58"/>
+                    <a:blip r:embed="rId62"/>
                     <a:stretch>
                       <a:fillRect/>
                     </a:stretch>
@@ -2315,38 +2372,38 @@
           </wp:inline>
         </w:drawing>
       </w:r>
-      <w:bookmarkEnd w:id="61"/>
+      <w:bookmarkEnd w:id="65"/>
     </w:p>
     <w:p>
       <w:pPr>
         <w:pStyle w:val="ImageCaption"/>
       </w:pPr>
       <w:r>
-        <w:t xml:space="preserve">Рис. 9: Создание bash-скрипта для автоматизации проверки</w:t>
+        <w:t xml:space="preserve">Рис. 10: Создание bash-скрипта для автоматизации проверки</w:t>
       </w:r>
     </w:p>
     <w:p>
       <w:pPr>
         <w:pStyle w:val="CaptionedFigure"/>
       </w:pPr>
-      <w:bookmarkStart w:id="65" w:name="fig:10"/>
+      <w:bookmarkStart w:id="69" w:name="fig:11"/>
       <w:r>
         <w:drawing>
           <wp:inline>
             <wp:extent cx="5334000" cy="4430133"/>
             <wp:effectExtent b="0" l="0" r="0" t="0"/>
-            <wp:docPr descr="Рис. 10: Создание bash-скрипта для автоматизации проверки" title="" id="63" name="Picture"/>
+            <wp:docPr descr="Рис. 11: Создание bash-скрипта для автоматизации проверки" title="" id="67" name="Picture"/>
             <a:graphic>
               <a:graphicData uri="http://schemas.openxmlformats.org/drawingml/2006/picture">
                 <pic:pic>
                   <pic:nvPicPr>
-                    <pic:cNvPr descr="image/img_10.jpg" id="64" name="Picture"/>
+                    <pic:cNvPr descr="image/img_11.jpg" id="68" name="Picture"/>
                     <pic:cNvPicPr>
                       <a:picLocks noChangeArrowheads="1" noChangeAspect="1"/>
                     </pic:cNvPicPr>
                   </pic:nvPicPr>
                   <pic:blipFill>
-                    <a:blip r:embed="rId62"/>
+                    <a:blip r:embed="rId66"/>
                     <a:stretch>
                       <a:fillRect/>
                     </a:stretch>
@@ -2372,38 +2429,38 @@
           </wp:inline>
         </w:drawing>
       </w:r>
-      <w:bookmarkEnd w:id="65"/>
+      <w:bookmarkEnd w:id="69"/>
     </w:p>
     <w:p>
       <w:pPr>
         <w:pStyle w:val="ImageCaption"/>
       </w:pPr>
       <w:r>
-        <w:t xml:space="preserve">Рис. 10: Создание bash-скрипта для автоматизации проверки</w:t>
+        <w:t xml:space="preserve">Рис. 11: Создание bash-скрипта для автоматизации проверки</w:t>
       </w:r>
     </w:p>
     <w:p>
       <w:pPr>
         <w:pStyle w:val="CaptionedFigure"/>
       </w:pPr>
-      <w:bookmarkStart w:id="69" w:name="fig:11"/>
+      <w:bookmarkStart w:id="73" w:name="fig:12"/>
       <w:r>
         <w:drawing>
           <wp:inline>
             <wp:extent cx="5334000" cy="4436080"/>
             <wp:effectExtent b="0" l="0" r="0" t="0"/>
-            <wp:docPr descr="Рис. 11: Создание bash-скрипта для автоматизации проверки" title="" id="67" name="Picture"/>
+            <wp:docPr descr="Рис. 12: Создание bash-скрипта для автоматизации проверки" title="" id="71" name="Picture"/>
             <a:graphic>
               <a:graphicData uri="http://schemas.openxmlformats.org/drawingml/2006/picture">
                 <pic:pic>
                   <pic:nvPicPr>
-                    <pic:cNvPr descr="image/img_11.jpg" id="68" name="Picture"/>
+                    <pic:cNvPr descr="image/img_12.jpg" id="72" name="Picture"/>
                     <pic:cNvPicPr>
                       <a:picLocks noChangeArrowheads="1" noChangeAspect="1"/>
                     </pic:cNvPicPr>
                   </pic:nvPicPr>
                   <pic:blipFill>
-                    <a:blip r:embed="rId66"/>
+                    <a:blip r:embed="rId70"/>
                     <a:stretch>
                       <a:fillRect/>
                     </a:stretch>
@@ -2429,14 +2486,14 @@
           </wp:inline>
         </w:drawing>
       </w:r>
-      <w:bookmarkEnd w:id="69"/>
+      <w:bookmarkEnd w:id="73"/>
     </w:p>
     <w:p>
       <w:pPr>
         <w:pStyle w:val="ImageCaption"/>
       </w:pPr>
       <w:r>
-        <w:t xml:space="preserve">Рис. 11: Создание bash-скрипта для автоматизации проверки</w:t>
+        <w:t xml:space="preserve">Рис. 12: Создание bash-скрипта для автоматизации проверки</w:t>
       </w:r>
     </w:p>
     <w:p>
@@ -2464,31 +2521,31 @@
         <w:t xml:space="preserve">sh test.sh 000 000</w:t>
       </w:r>
       <w:r>
-        <w:t xml:space="preserve">]. Таким образом, он снимет все права для файла file1 и каталога dir1 и покажет какие действия можно будет над ними выполнить (рис. 12).</w:t>
+        <w:t xml:space="preserve">]. Таким образом, он снимет все права для файла file1 и каталога dir1 и покажет какие действия можно будет над ними выполнить (рис. 13).</w:t>
       </w:r>
     </w:p>
     <w:p>
       <w:pPr>
         <w:pStyle w:val="CaptionedFigure"/>
       </w:pPr>
-      <w:bookmarkStart w:id="73" w:name="fig:12"/>
+      <w:bookmarkStart w:id="77" w:name="fig:13"/>
       <w:r>
         <w:drawing>
           <wp:inline>
             <wp:extent cx="4594860" cy="3147060"/>
             <wp:effectExtent b="0" l="0" r="0" t="0"/>
-            <wp:docPr descr="Рис. 12: Запуск bash-скрипта" title="" id="71" name="Picture"/>
+            <wp:docPr descr="Рис. 13: Запуск bash-скрипта" title="" id="75" name="Picture"/>
             <a:graphic>
               <a:graphicData uri="http://schemas.openxmlformats.org/drawingml/2006/picture">
                 <pic:pic>
                   <pic:nvPicPr>
-                    <pic:cNvPr descr="image/img_12.jpg" id="72" name="Picture"/>
+                    <pic:cNvPr descr="image/img_13.jpg" id="76" name="Picture"/>
                     <pic:cNvPicPr>
                       <a:picLocks noChangeArrowheads="1" noChangeAspect="1"/>
                     </pic:cNvPicPr>
                   </pic:nvPicPr>
                   <pic:blipFill>
-                    <a:blip r:embed="rId70"/>
+                    <a:blip r:embed="rId74"/>
                     <a:stretch>
                       <a:fillRect/>
                     </a:stretch>
@@ -2514,18 +2571,18 @@
           </wp:inline>
         </w:drawing>
       </w:r>
-      <w:bookmarkEnd w:id="73"/>
+      <w:bookmarkEnd w:id="77"/>
     </w:p>
     <w:p>
       <w:pPr>
         <w:pStyle w:val="ImageCaption"/>
       </w:pPr>
       <w:r>
-        <w:t xml:space="preserve">Рис. 12: Запуск bash-скрипта</w:t>
+        <w:t xml:space="preserve">Рис. 13: Запуск bash-скрипта</w:t>
       </w:r>
     </w:p>
-    <w:bookmarkEnd w:id="74"/>
-    <w:bookmarkStart w:id="77" w:name="таблицы-прав-и-разрешенных-действий"/>
+    <w:bookmarkEnd w:id="78"/>
+    <w:bookmarkStart w:id="81" w:name="таблицы-прав-и-разрешенных-действий"/>
     <w:p>
       <w:pPr>
         <w:pStyle w:val="Heading2"/>
@@ -2543,7 +2600,7 @@
         <w:t xml:space="preserve">Таблицы прав и разрешенных действий</w:t>
       </w:r>
     </w:p>
-    <w:bookmarkStart w:id="75" w:name="tbl:tab1"/>
+    <w:bookmarkStart w:id="79" w:name="tbl:tab1"/>
     <w:p>
       <w:pPr>
         <w:pStyle w:val="TableCaption"/>
@@ -11359,8 +11416,8 @@
         </w:tc>
       </w:tr>
     </w:tbl>
-    <w:bookmarkEnd w:id="75"/>
-    <w:bookmarkStart w:id="76" w:name="tbl:tab2"/>
+    <w:bookmarkEnd w:id="79"/>
+    <w:bookmarkStart w:id="80" w:name="tbl:tab2"/>
     <w:p>
       <w:pPr>
         <w:pStyle w:val="TableCaption"/>
@@ -11689,10 +11746,10 @@
         </w:tc>
       </w:tr>
     </w:tbl>
-    <w:bookmarkEnd w:id="76"/>
-    <w:bookmarkEnd w:id="77"/>
-    <w:bookmarkEnd w:id="78"/>
-    <w:bookmarkStart w:id="79" w:name="выводы"/>
+    <w:bookmarkEnd w:id="80"/>
+    <w:bookmarkEnd w:id="81"/>
+    <w:bookmarkEnd w:id="82"/>
+    <w:bookmarkStart w:id="83" w:name="выводы"/>
     <w:p>
       <w:pPr>
         <w:pStyle w:val="Heading1"/>
@@ -11718,8 +11775,8 @@
         <w:t xml:space="preserve">В процессе выполнения лабораторной работы я приобрел практические навыки работы в консоли с правами и атрибутами файлов и каталогов, закрепил теоретические основы дискреционного разграничения доступа в современных системах с открытым кодом на базе ОС Linux, проверил необходимый наборов прав для выполнения различных действий над файлами и каталогами, получил навыки чтения выделенных прав через консоль.</w:t>
       </w:r>
     </w:p>
-    <w:bookmarkEnd w:id="79"/>
-    <w:bookmarkStart w:id="90" w:name="список-литературы"/>
+    <w:bookmarkEnd w:id="83"/>
+    <w:bookmarkStart w:id="94" w:name="список-литературы"/>
     <w:p>
       <w:pPr>
         <w:pStyle w:val="Heading1"/>
@@ -11728,8 +11785,8 @@
         <w:t xml:space="preserve">Список литературы</w:t>
       </w:r>
     </w:p>
-    <w:bookmarkStart w:id="89" w:name="refs"/>
-    <w:bookmarkStart w:id="81" w:name="ref-gnu-doc:bash"/>
+    <w:bookmarkStart w:id="93" w:name="refs"/>
+    <w:bookmarkStart w:id="85" w:name="ref-gnu-doc:bash"/>
     <w:p>
       <w:pPr>
         <w:pStyle w:val="Bibliography"/>
@@ -11755,7 +11812,7 @@
       <w:r>
         <w:t xml:space="preserve"> </w:t>
       </w:r>
-      <w:hyperlink r:id="rId80">
+      <w:hyperlink r:id="rId84">
         <w:r>
           <w:rPr>
             <w:rStyle w:val="Hyperlink"/>
@@ -11767,8 +11824,8 @@
         <w:t xml:space="preserve">.</w:t>
       </w:r>
     </w:p>
-    <w:bookmarkEnd w:id="81"/>
-    <w:bookmarkStart w:id="83" w:name="ref-newham:2005:bash"/>
+    <w:bookmarkEnd w:id="85"/>
+    <w:bookmarkStart w:id="87" w:name="ref-newham:2005:bash"/>
     <w:p>
       <w:pPr>
         <w:pStyle w:val="Bibliography"/>
@@ -11788,7 +11845,7 @@
       <w:r>
         <w:t xml:space="preserve"> </w:t>
       </w:r>
-      <w:hyperlink r:id="rId82">
+      <w:hyperlink r:id="rId86">
         <w:r>
           <w:rPr>
             <w:rStyle w:val="Hyperlink"/>
@@ -11800,8 +11857,8 @@
         <w:t xml:space="preserve">. O’Reilly Media, 2005. 354 с.</w:t>
       </w:r>
     </w:p>
-    <w:bookmarkEnd w:id="83"/>
-    <w:bookmarkStart w:id="84" w:name="ref-zarrelli:2017:bash"/>
+    <w:bookmarkEnd w:id="87"/>
+    <w:bookmarkStart w:id="88" w:name="ref-zarrelli:2017:bash"/>
     <w:p>
       <w:pPr>
         <w:pStyle w:val="Bibliography"/>
@@ -11828,8 +11885,8 @@
         <w:t xml:space="preserve">. Packt Publishing, 2017. 502 с.</w:t>
       </w:r>
     </w:p>
-    <w:bookmarkEnd w:id="84"/>
-    <w:bookmarkStart w:id="86" w:name="ref-robbins:2013:bash"/>
+    <w:bookmarkEnd w:id="88"/>
+    <w:bookmarkStart w:id="90" w:name="ref-robbins:2013:bash"/>
     <w:p>
       <w:pPr>
         <w:pStyle w:val="Bibliography"/>
@@ -11849,7 +11906,7 @@
       <w:r>
         <w:t xml:space="preserve"> </w:t>
       </w:r>
-      <w:hyperlink r:id="rId85">
+      <w:hyperlink r:id="rId89">
         <w:r>
           <w:rPr>
             <w:rStyle w:val="Hyperlink"/>
@@ -11861,8 +11918,8 @@
         <w:t xml:space="preserve">. O’Reilly Media, 2016. 156 с.</w:t>
       </w:r>
     </w:p>
-    <w:bookmarkEnd w:id="86"/>
-    <w:bookmarkStart w:id="87" w:name="ref-tannenbaum:arch-pc:ru"/>
+    <w:bookmarkEnd w:id="90"/>
+    <w:bookmarkStart w:id="91" w:name="ref-tannenbaum:arch-pc:ru"/>
     <w:p>
       <w:pPr>
         <w:pStyle w:val="Bibliography"/>
@@ -11889,8 +11946,8 @@
         <w:t xml:space="preserve">. 6-е изд. СПб.: Питер, 2013. 874 с.</w:t>
       </w:r>
     </w:p>
-    <w:bookmarkEnd w:id="87"/>
-    <w:bookmarkStart w:id="88" w:name="ref-tannenbaum:modern-os:ru"/>
+    <w:bookmarkEnd w:id="91"/>
+    <w:bookmarkStart w:id="92" w:name="ref-tannenbaum:modern-os:ru"/>
     <w:p>
       <w:pPr>
         <w:pStyle w:val="Bibliography"/>
@@ -11917,9 +11974,9 @@
         <w:t xml:space="preserve">. 4-е изд. СПб.: Питер, 2015. 1120 с.</w:t>
       </w:r>
     </w:p>
-    <w:bookmarkEnd w:id="88"/>
-    <w:bookmarkEnd w:id="89"/>
-    <w:bookmarkEnd w:id="90"/>
+    <w:bookmarkEnd w:id="92"/>
+    <w:bookmarkEnd w:id="93"/>
+    <w:bookmarkEnd w:id="94"/>
     <w:sectPr/>
   </w:body>
 </w:document>

</xml_diff>